<commit_message>
Updated UML use case diagram
Обновил диаграмму использования по проекту
</commit_message>
<xml_diff>
--- a/Documentation/Modeling/UML diagrams/UML диаграмма использования.docx
+++ b/Documentation/Modeling/UML diagrams/UML диаграмма использования.docx
@@ -1,17 +1,19 @@
 
 <file path=word/document.xml><?xml version="1.0" encoding="utf-8"?>
-<w:document xmlns:wpc="http://schemas.microsoft.com/office/word/2010/wordprocessingCanvas" xmlns:cx="http://schemas.microsoft.com/office/drawing/2014/chartex" xmlns:cx1="http://schemas.microsoft.com/office/drawing/2015/9/8/chartex" xmlns:cx2="http://schemas.microsoft.com/office/drawing/2015/10/21/chartex" xmlns:cx3="http://schemas.microsoft.com/office/drawing/2016/5/9/chartex" xmlns:cx4="http://schemas.microsoft.com/office/drawing/2016/5/10/chartex" xmlns:cx5="http://schemas.microsoft.com/office/drawing/2016/5/11/chartex" xmlns:cx6="http://schemas.microsoft.com/office/drawing/2016/5/12/chartex" xmlns:cx7="http://schemas.microsoft.com/office/drawing/2016/5/13/chartex" xmlns:cx8="http://schemas.microsoft.com/office/drawing/2016/5/14/chartex" xmlns:mc="http://schemas.openxmlformats.org/markup-compatibility/2006" xmlns:aink="http://schemas.microsoft.com/office/drawing/2016/ink" xmlns:am3d="http://schemas.microsoft.com/office/drawing/2017/model3d" xmlns:o="urn:schemas-microsoft-com:office:office" xmlns:r="http://schemas.openxmlformats.org/officeDocument/2006/relationships" xmlns:m="http://schemas.openxmlformats.org/officeDocument/2006/math" xmlns:v="urn:schemas-microsoft-com:vml" xmlns:wp14="http://schemas.microsoft.com/office/word/2010/wordprocessingDrawing" xmlns:wp="http://schemas.openxmlformats.org/drawingml/2006/wordprocessingDrawing" xmlns:w10="urn:schemas-microsoft-com:office:word" xmlns:w="http://schemas.openxmlformats.org/wordprocessingml/2006/main" xmlns:w14="http://schemas.microsoft.com/office/word/2010/wordml" xmlns:w15="http://schemas.microsoft.com/office/word/2012/wordml" xmlns:w16cex="http://schemas.microsoft.com/office/word/2018/wordml/cex" xmlns:w16cid="http://schemas.microsoft.com/office/word/2016/wordml/cid" xmlns:w16="http://schemas.microsoft.com/office/word/2018/wordml" xmlns:w16se="http://schemas.microsoft.com/office/word/2015/wordml/symex" xmlns:wpg="http://schemas.microsoft.com/office/word/2010/wordprocessingGroup" xmlns:wpi="http://schemas.microsoft.com/office/word/2010/wordprocessingInk" xmlns:wne="http://schemas.microsoft.com/office/word/2006/wordml" xmlns:wps="http://schemas.microsoft.com/office/word/2010/wordprocessingShape" mc:Ignorable="w14 w15 w16se w16cid w16 w16cex wp14">
+<w:document xmlns:wpc="http://schemas.microsoft.com/office/word/2010/wordprocessingCanvas" xmlns:cx="http://schemas.microsoft.com/office/drawing/2014/chartex" xmlns:cx1="http://schemas.microsoft.com/office/drawing/2015/9/8/chartex" xmlns:cx2="http://schemas.microsoft.com/office/drawing/2015/10/21/chartex" xmlns:cx3="http://schemas.microsoft.com/office/drawing/2016/5/9/chartex" xmlns:cx4="http://schemas.microsoft.com/office/drawing/2016/5/10/chartex" xmlns:cx5="http://schemas.microsoft.com/office/drawing/2016/5/11/chartex" xmlns:cx6="http://schemas.microsoft.com/office/drawing/2016/5/12/chartex" xmlns:cx7="http://schemas.microsoft.com/office/drawing/2016/5/13/chartex" xmlns:cx8="http://schemas.microsoft.com/office/drawing/2016/5/14/chartex" xmlns:mc="http://schemas.openxmlformats.org/markup-compatibility/2006" xmlns:aink="http://schemas.microsoft.com/office/drawing/2016/ink" xmlns:am3d="http://schemas.microsoft.com/office/drawing/2017/model3d" xmlns:o="urn:schemas-microsoft-com:office:office" xmlns:r="http://schemas.openxmlformats.org/officeDocument/2006/relationships" xmlns:m="http://schemas.openxmlformats.org/officeDocument/2006/math" xmlns:v="urn:schemas-microsoft-com:vml" xmlns:wp14="http://schemas.microsoft.com/office/word/2010/wordprocessingDrawing" xmlns:wp="http://schemas.openxmlformats.org/drawingml/2006/wordprocessingDrawing" xmlns:w10="urn:schemas-microsoft-com:office:word" xmlns:w="http://schemas.openxmlformats.org/wordprocessingml/2006/main" xmlns:w14="http://schemas.microsoft.com/office/word/2010/wordml" xmlns:w15="http://schemas.microsoft.com/office/word/2012/wordml" xmlns:w16cid="http://schemas.microsoft.com/office/word/2016/wordml/cid" xmlns:w16se="http://schemas.microsoft.com/office/word/2015/wordml/symex" xmlns:wpg="http://schemas.microsoft.com/office/word/2010/wordprocessingGroup" xmlns:wpi="http://schemas.microsoft.com/office/word/2010/wordprocessingInk" xmlns:wne="http://schemas.microsoft.com/office/word/2006/wordml" xmlns:wps="http://schemas.microsoft.com/office/word/2010/wordprocessingShape" mc:Ignorable="w14 w15 w16se w16cid wp14">
   <w:body>
     <w:p>
+      <w:bookmarkStart w:id="0" w:name="_GoBack"/>
+      <w:bookmarkEnd w:id="0"/>
       <w:r>
         <w:rPr>
           <w:noProof/>
         </w:rPr>
         <w:drawing>
-          <wp:inline distT="0" distB="0" distL="0" distR="0" wp14:anchorId="2B47E6D5" wp14:editId="180CFA91">
-            <wp:extent cx="9144000" cy="6849745"/>
-            <wp:effectExtent l="0" t="0" r="0" b="8255"/>
-            <wp:docPr id="2" name="Picture 2"/>
+          <wp:inline distT="0" distB="0" distL="0" distR="0" wp14:anchorId="7EA5377C" wp14:editId="5E05E399">
+            <wp:extent cx="9134475" cy="5276850"/>
+            <wp:effectExtent l="0" t="0" r="9525" b="0"/>
+            <wp:docPr id="1" name="Рисунок 1"/>
             <wp:cNvGraphicFramePr>
               <a:graphicFrameLocks xmlns:a="http://schemas.openxmlformats.org/drawingml/2006/main" noChangeAspect="1"/>
             </wp:cNvGraphicFramePr>
@@ -40,7 +42,7 @@
                   <pic:spPr bwMode="auto">
                     <a:xfrm>
                       <a:off x="0" y="0"/>
-                      <a:ext cx="9144000" cy="6849745"/>
+                      <a:ext cx="9134475" cy="5276850"/>
                     </a:xfrm>
                     <a:prstGeom prst="rect">
                       <a:avLst/>
@@ -68,7 +70,7 @@
 </file>
 
 <file path=word/styles.xml><?xml version="1.0" encoding="utf-8"?>
-<w:styles xmlns:mc="http://schemas.openxmlformats.org/markup-compatibility/2006" xmlns:r="http://schemas.openxmlformats.org/officeDocument/2006/relationships" xmlns:w="http://schemas.openxmlformats.org/wordprocessingml/2006/main" xmlns:w14="http://schemas.microsoft.com/office/word/2010/wordml" xmlns:w15="http://schemas.microsoft.com/office/word/2012/wordml" xmlns:w16cex="http://schemas.microsoft.com/office/word/2018/wordml/cex" xmlns:w16cid="http://schemas.microsoft.com/office/word/2016/wordml/cid" xmlns:w16="http://schemas.microsoft.com/office/word/2018/wordml" xmlns:w16se="http://schemas.microsoft.com/office/word/2015/wordml/symex" mc:Ignorable="w14 w15 w16se w16cid w16 w16cex">
+<w:styles xmlns:mc="http://schemas.openxmlformats.org/markup-compatibility/2006" xmlns:r="http://schemas.openxmlformats.org/officeDocument/2006/relationships" xmlns:w="http://schemas.openxmlformats.org/wordprocessingml/2006/main" xmlns:w14="http://schemas.microsoft.com/office/word/2010/wordml" xmlns:w15="http://schemas.microsoft.com/office/word/2012/wordml" xmlns:w16cid="http://schemas.microsoft.com/office/word/2016/wordml/cid" xmlns:w16se="http://schemas.microsoft.com/office/word/2015/wordml/symex" mc:Ignorable="w14 w15 w16se w16cid">
   <w:docDefaults>
     <w:rPrDefault>
       <w:rPr>
@@ -84,7 +86,7 @@
       </w:pPr>
     </w:pPrDefault>
   </w:docDefaults>
-  <w:latentStyles w:defLockedState="0" w:defUIPriority="99" w:defSemiHidden="0" w:defUnhideWhenUsed="0" w:defQFormat="0" w:count="376">
+  <w:latentStyles w:defLockedState="0" w:defUIPriority="99" w:defSemiHidden="0" w:defUnhideWhenUsed="0" w:defQFormat="0" w:count="377">
     <w:lsdException w:name="Normal" w:uiPriority="0" w:qFormat="1"/>
     <w:lsdException w:name="heading 1" w:uiPriority="9" w:qFormat="1"/>
     <w:lsdException w:name="heading 2" w:semiHidden="1" w:uiPriority="9" w:unhideWhenUsed="1" w:qFormat="1"/>
@@ -190,7 +192,6 @@
     <w:lsdException w:name="HTML Sample" w:semiHidden="1" w:unhideWhenUsed="1"/>
     <w:lsdException w:name="HTML Typewriter" w:semiHidden="1" w:unhideWhenUsed="1"/>
     <w:lsdException w:name="HTML Variable" w:semiHidden="1" w:unhideWhenUsed="1"/>
-    <w:lsdException w:name="Normal Table" w:semiHidden="1" w:unhideWhenUsed="1"/>
     <w:lsdException w:name="annotation subject" w:semiHidden="1" w:unhideWhenUsed="1"/>
     <w:lsdException w:name="No List" w:semiHidden="1" w:unhideWhenUsed="1"/>
     <w:lsdException w:name="Outline List 1" w:semiHidden="1" w:unhideWhenUsed="1"/>
@@ -237,10 +238,8 @@
     <w:lsdException w:name="Table Subtle 2" w:semiHidden="1" w:unhideWhenUsed="1"/>
     <w:lsdException w:name="Table Web 1" w:semiHidden="1" w:unhideWhenUsed="1"/>
     <w:lsdException w:name="Table Web 2" w:semiHidden="1" w:unhideWhenUsed="1"/>
-    <w:lsdException w:name="Table Web 3" w:semiHidden="1" w:unhideWhenUsed="1"/>
     <w:lsdException w:name="Balloon Text" w:semiHidden="1" w:unhideWhenUsed="1"/>
     <w:lsdException w:name="Table Grid" w:uiPriority="39"/>
-    <w:lsdException w:name="Table Theme" w:semiHidden="1" w:unhideWhenUsed="1"/>
     <w:lsdException w:name="Placeholder Text" w:semiHidden="1"/>
     <w:lsdException w:name="No Spacing" w:uiPriority="1" w:qFormat="1"/>
     <w:lsdException w:name="Light Shading" w:uiPriority="60"/>
@@ -461,18 +460,19 @@
     <w:lsdException w:name="Hashtag" w:semiHidden="1" w:unhideWhenUsed="1"/>
     <w:lsdException w:name="Unresolved Mention" w:semiHidden="1" w:unhideWhenUsed="1"/>
     <w:lsdException w:name="Smart Link" w:semiHidden="1" w:unhideWhenUsed="1"/>
+    <w:lsdException w:name="Smart Link Error" w:semiHidden="1" w:unhideWhenUsed="1"/>
   </w:latentStyles>
-  <w:style w:type="paragraph" w:default="1" w:styleId="Normal">
+  <w:style w:type="paragraph" w:default="1" w:styleId="a">
     <w:name w:val="Normal"/>
     <w:qFormat/>
   </w:style>
-  <w:style w:type="character" w:default="1" w:styleId="DefaultParagraphFont">
+  <w:style w:type="character" w:default="1" w:styleId="a0">
     <w:name w:val="Default Paragraph Font"/>
     <w:uiPriority w:val="1"/>
     <w:semiHidden/>
     <w:unhideWhenUsed/>
   </w:style>
-  <w:style w:type="table" w:default="1" w:styleId="TableNormal">
+  <w:style w:type="table" w:default="1" w:styleId="a1">
     <w:name w:val="Normal Table"/>
     <w:uiPriority w:val="99"/>
     <w:semiHidden/>
@@ -487,7 +487,7 @@
       </w:tblCellMar>
     </w:tblPr>
   </w:style>
-  <w:style w:type="numbering" w:default="1" w:styleId="NoList">
+  <w:style w:type="numbering" w:default="1" w:styleId="a2">
     <w:name w:val="No List"/>
     <w:uiPriority w:val="99"/>
     <w:semiHidden/>

</xml_diff>